<commit_message>
updated documentation to reflect new development cycle
</commit_message>
<xml_diff>
--- a/Reference/CommonCore Documentation.docx
+++ b/Reference/CommonCore Documentation.docx
@@ -8756,6 +8756,83 @@
       </w:r>
       <w:r>
         <w:t xml:space="preserve"> CharacterModel, generalized slideshow, quality of life additions.</w:t>
+      </w:r>
+    </w:p>
+    <w:p>
+      <w:pPr>
+        <w:pStyle w:val="ListParagraph"/>
+        <w:numPr>
+          <w:ilvl w:val="0"/>
+          <w:numId w:val="30"/>
+        </w:numPr>
+      </w:pPr>
+      <w:r>
+        <w:t>3.0.0</w:t>
+      </w:r>
+    </w:p>
+    <w:p>
+      <w:pPr>
+        <w:pStyle w:val="ListParagraph"/>
+        <w:numPr>
+          <w:ilvl w:val="1"/>
+          <w:numId w:val="30"/>
+        </w:numPr>
+      </w:pPr>
+      <w:r>
+        <w:t>Minor bugfixes</w:t>
+      </w:r>
+    </w:p>
+    <w:p>
+      <w:pPr>
+        <w:rPr>
+          <w:b/>
+          <w:bCs/>
+          <w:i/>
+          <w:iCs/>
+        </w:rPr>
+      </w:pPr>
+      <w:r>
+        <w:rPr>
+          <w:b/>
+          <w:bCs/>
+        </w:rPr>
+        <w:t xml:space="preserve">4.x </w:t>
+      </w:r>
+      <w:r>
+        <w:rPr>
+          <w:b/>
+          <w:bCs/>
+          <w:i/>
+          <w:iCs/>
+        </w:rPr>
+        <w:t>Downwarren</w:t>
+      </w:r>
+    </w:p>
+    <w:p>
+      <w:pPr>
+        <w:pStyle w:val="ListParagraph"/>
+        <w:numPr>
+          <w:ilvl w:val="0"/>
+          <w:numId w:val="38"/>
+        </w:numPr>
+      </w:pPr>
+      <w:r>
+        <w:t>4</w:t>
+      </w:r>
+      <w:r>
+        <w:t>.0.0 Preview 1</w:t>
+      </w:r>
+    </w:p>
+    <w:p>
+      <w:pPr>
+        <w:pStyle w:val="ListParagraph"/>
+        <w:numPr>
+          <w:ilvl w:val="1"/>
+          <w:numId w:val="38"/>
+        </w:numPr>
+      </w:pPr>
+      <w:r>
+        <w:t>TBD</w:t>
       </w:r>
     </w:p>
     <w:p/>
@@ -24786,6 +24863,119 @@
 <file path=word/numbering.xml><?xml version="1.0" encoding="utf-8"?>
 <w:numbering xmlns:wpc="http://schemas.microsoft.com/office/word/2010/wordprocessingCanvas" xmlns:cx="http://schemas.microsoft.com/office/drawing/2014/chartex" xmlns:cx1="http://schemas.microsoft.com/office/drawing/2015/9/8/chartex" xmlns:cx2="http://schemas.microsoft.com/office/drawing/2015/10/21/chartex" xmlns:cx3="http://schemas.microsoft.com/office/drawing/2016/5/9/chartex" xmlns:cx4="http://schemas.microsoft.com/office/drawing/2016/5/10/chartex" xmlns:cx5="http://schemas.microsoft.com/office/drawing/2016/5/11/chartex" xmlns:cx6="http://schemas.microsoft.com/office/drawing/2016/5/12/chartex" xmlns:cx7="http://schemas.microsoft.com/office/drawing/2016/5/13/chartex" xmlns:cx8="http://schemas.microsoft.com/office/drawing/2016/5/14/chartex" xmlns:mc="http://schemas.openxmlformats.org/markup-compatibility/2006" xmlns:aink="http://schemas.microsoft.com/office/drawing/2016/ink" xmlns:am3d="http://schemas.microsoft.com/office/drawing/2017/model3d" xmlns:o="urn:schemas-microsoft-com:office:office" xmlns:r="http://schemas.openxmlformats.org/officeDocument/2006/relationships" xmlns:m="http://schemas.openxmlformats.org/officeDocument/2006/math" xmlns:v="urn:schemas-microsoft-com:vml" xmlns:wp14="http://schemas.microsoft.com/office/word/2010/wordprocessingDrawing" xmlns:wp="http://schemas.openxmlformats.org/drawingml/2006/wordprocessingDrawing" xmlns:w10="urn:schemas-microsoft-com:office:word" xmlns:w="http://schemas.openxmlformats.org/wordprocessingml/2006/main" xmlns:w14="http://schemas.microsoft.com/office/word/2010/wordml" xmlns:w15="http://schemas.microsoft.com/office/word/2012/wordml" xmlns:w16cex="http://schemas.microsoft.com/office/word/2018/wordml/cex" xmlns:w16cid="http://schemas.microsoft.com/office/word/2016/wordml/cid" xmlns:w16="http://schemas.microsoft.com/office/word/2018/wordml" xmlns:w16sdtdh="http://schemas.microsoft.com/office/word/2020/wordml/sdtdatahash" xmlns:w16se="http://schemas.microsoft.com/office/word/2015/wordml/symex" xmlns:wpg="http://schemas.microsoft.com/office/word/2010/wordprocessingGroup" xmlns:wpi="http://schemas.microsoft.com/office/word/2010/wordprocessingInk" xmlns:wne="http://schemas.microsoft.com/office/word/2006/wordml" xmlns:wps="http://schemas.microsoft.com/office/word/2010/wordprocessingShape" mc:Ignorable="w14 w15 w16se w16cid w16 w16cex w16sdtdh wp14">
   <w:abstractNum w:abstractNumId="0" w15:restartNumberingAfterBreak="0">
+    <w:nsid w:val="082F302F"/>
+    <w:multiLevelType w:val="hybridMultilevel"/>
+    <w:tmpl w:val="713C95E2"/>
+    <w:lvl w:ilvl="0" w:tplc="10090001">
+      <w:start w:val="1"/>
+      <w:numFmt w:val="bullet"/>
+      <w:lvlText w:val=""/>
+      <w:lvlJc w:val="left"/>
+      <w:pPr>
+        <w:ind w:left="720" w:hanging="360"/>
+      </w:pPr>
+      <w:rPr>
+        <w:rFonts w:ascii="Symbol" w:hAnsi="Symbol" w:hint="default"/>
+      </w:rPr>
+    </w:lvl>
+    <w:lvl w:ilvl="1" w:tplc="10090003">
+      <w:start w:val="1"/>
+      <w:numFmt w:val="bullet"/>
+      <w:lvlText w:val="o"/>
+      <w:lvlJc w:val="left"/>
+      <w:pPr>
+        <w:ind w:left="1440" w:hanging="360"/>
+      </w:pPr>
+      <w:rPr>
+        <w:rFonts w:ascii="Courier New" w:hAnsi="Courier New" w:cs="Courier New" w:hint="default"/>
+      </w:rPr>
+    </w:lvl>
+    <w:lvl w:ilvl="2" w:tplc="10090005" w:tentative="1">
+      <w:start w:val="1"/>
+      <w:numFmt w:val="bullet"/>
+      <w:lvlText w:val=""/>
+      <w:lvlJc w:val="left"/>
+      <w:pPr>
+        <w:ind w:left="2160" w:hanging="360"/>
+      </w:pPr>
+      <w:rPr>
+        <w:rFonts w:ascii="Wingdings" w:hAnsi="Wingdings" w:hint="default"/>
+      </w:rPr>
+    </w:lvl>
+    <w:lvl w:ilvl="3" w:tplc="10090001" w:tentative="1">
+      <w:start w:val="1"/>
+      <w:numFmt w:val="bullet"/>
+      <w:lvlText w:val=""/>
+      <w:lvlJc w:val="left"/>
+      <w:pPr>
+        <w:ind w:left="2880" w:hanging="360"/>
+      </w:pPr>
+      <w:rPr>
+        <w:rFonts w:ascii="Symbol" w:hAnsi="Symbol" w:hint="default"/>
+      </w:rPr>
+    </w:lvl>
+    <w:lvl w:ilvl="4" w:tplc="10090003" w:tentative="1">
+      <w:start w:val="1"/>
+      <w:numFmt w:val="bullet"/>
+      <w:lvlText w:val="o"/>
+      <w:lvlJc w:val="left"/>
+      <w:pPr>
+        <w:ind w:left="3600" w:hanging="360"/>
+      </w:pPr>
+      <w:rPr>
+        <w:rFonts w:ascii="Courier New" w:hAnsi="Courier New" w:cs="Courier New" w:hint="default"/>
+      </w:rPr>
+    </w:lvl>
+    <w:lvl w:ilvl="5" w:tplc="10090005" w:tentative="1">
+      <w:start w:val="1"/>
+      <w:numFmt w:val="bullet"/>
+      <w:lvlText w:val=""/>
+      <w:lvlJc w:val="left"/>
+      <w:pPr>
+        <w:ind w:left="4320" w:hanging="360"/>
+      </w:pPr>
+      <w:rPr>
+        <w:rFonts w:ascii="Wingdings" w:hAnsi="Wingdings" w:hint="default"/>
+      </w:rPr>
+    </w:lvl>
+    <w:lvl w:ilvl="6" w:tplc="10090001" w:tentative="1">
+      <w:start w:val="1"/>
+      <w:numFmt w:val="bullet"/>
+      <w:lvlText w:val=""/>
+      <w:lvlJc w:val="left"/>
+      <w:pPr>
+        <w:ind w:left="5040" w:hanging="360"/>
+      </w:pPr>
+      <w:rPr>
+        <w:rFonts w:ascii="Symbol" w:hAnsi="Symbol" w:hint="default"/>
+      </w:rPr>
+    </w:lvl>
+    <w:lvl w:ilvl="7" w:tplc="10090003" w:tentative="1">
+      <w:start w:val="1"/>
+      <w:numFmt w:val="bullet"/>
+      <w:lvlText w:val="o"/>
+      <w:lvlJc w:val="left"/>
+      <w:pPr>
+        <w:ind w:left="5760" w:hanging="360"/>
+      </w:pPr>
+      <w:rPr>
+        <w:rFonts w:ascii="Courier New" w:hAnsi="Courier New" w:cs="Courier New" w:hint="default"/>
+      </w:rPr>
+    </w:lvl>
+    <w:lvl w:ilvl="8" w:tplc="10090005" w:tentative="1">
+      <w:start w:val="1"/>
+      <w:numFmt w:val="bullet"/>
+      <w:lvlText w:val=""/>
+      <w:lvlJc w:val="left"/>
+      <w:pPr>
+        <w:ind w:left="6480" w:hanging="360"/>
+      </w:pPr>
+      <w:rPr>
+        <w:rFonts w:ascii="Wingdings" w:hAnsi="Wingdings" w:hint="default"/>
+      </w:rPr>
+    </w:lvl>
+  </w:abstractNum>
+  <w:abstractNum w:abstractNumId="1" w15:restartNumberingAfterBreak="0">
     <w:nsid w:val="085307CA"/>
     <w:multiLevelType w:val="hybridMultilevel"/>
     <w:tmpl w:val="01300AC6"/>
@@ -24898,7 +25088,7 @@
       </w:rPr>
     </w:lvl>
   </w:abstractNum>
-  <w:abstractNum w:abstractNumId="1" w15:restartNumberingAfterBreak="0">
+  <w:abstractNum w:abstractNumId="2" w15:restartNumberingAfterBreak="0">
     <w:nsid w:val="10303089"/>
     <w:multiLevelType w:val="hybridMultilevel"/>
     <w:tmpl w:val="75C0DCF4"/>
@@ -25011,7 +25201,7 @@
       </w:rPr>
     </w:lvl>
   </w:abstractNum>
-  <w:abstractNum w:abstractNumId="2" w15:restartNumberingAfterBreak="0">
+  <w:abstractNum w:abstractNumId="3" w15:restartNumberingAfterBreak="0">
     <w:nsid w:val="116741A9"/>
     <w:multiLevelType w:val="hybridMultilevel"/>
     <w:tmpl w:val="6E7A9C5E"/>
@@ -25124,7 +25314,7 @@
       </w:rPr>
     </w:lvl>
   </w:abstractNum>
-  <w:abstractNum w:abstractNumId="3" w15:restartNumberingAfterBreak="0">
+  <w:abstractNum w:abstractNumId="4" w15:restartNumberingAfterBreak="0">
     <w:nsid w:val="12EC29DB"/>
     <w:multiLevelType w:val="hybridMultilevel"/>
     <w:tmpl w:val="E28A4D80"/>
@@ -25237,7 +25427,7 @@
       </w:rPr>
     </w:lvl>
   </w:abstractNum>
-  <w:abstractNum w:abstractNumId="4" w15:restartNumberingAfterBreak="0">
+  <w:abstractNum w:abstractNumId="5" w15:restartNumberingAfterBreak="0">
     <w:nsid w:val="15087FE0"/>
     <w:multiLevelType w:val="multilevel"/>
     <w:tmpl w:val="34D401E6"/>
@@ -25359,7 +25549,7 @@
       </w:rPr>
     </w:lvl>
   </w:abstractNum>
-  <w:abstractNum w:abstractNumId="5" w15:restartNumberingAfterBreak="0">
+  <w:abstractNum w:abstractNumId="6" w15:restartNumberingAfterBreak="0">
     <w:nsid w:val="170A1988"/>
     <w:multiLevelType w:val="hybridMultilevel"/>
     <w:tmpl w:val="40660B26"/>
@@ -25472,7 +25662,7 @@
       </w:rPr>
     </w:lvl>
   </w:abstractNum>
-  <w:abstractNum w:abstractNumId="6" w15:restartNumberingAfterBreak="0">
+  <w:abstractNum w:abstractNumId="7" w15:restartNumberingAfterBreak="0">
     <w:nsid w:val="19AC1BBB"/>
     <w:multiLevelType w:val="hybridMultilevel"/>
     <w:tmpl w:val="0B38D01A"/>
@@ -25585,7 +25775,7 @@
       </w:rPr>
     </w:lvl>
   </w:abstractNum>
-  <w:abstractNum w:abstractNumId="7" w15:restartNumberingAfterBreak="0">
+  <w:abstractNum w:abstractNumId="8" w15:restartNumberingAfterBreak="0">
     <w:nsid w:val="23854FDD"/>
     <w:multiLevelType w:val="hybridMultilevel"/>
     <w:tmpl w:val="100C0998"/>
@@ -25698,7 +25888,7 @@
       </w:rPr>
     </w:lvl>
   </w:abstractNum>
-  <w:abstractNum w:abstractNumId="8" w15:restartNumberingAfterBreak="0">
+  <w:abstractNum w:abstractNumId="9" w15:restartNumberingAfterBreak="0">
     <w:nsid w:val="288D5123"/>
     <w:multiLevelType w:val="hybridMultilevel"/>
     <w:tmpl w:val="E9D06D06"/>
@@ -25811,7 +26001,7 @@
       </w:rPr>
     </w:lvl>
   </w:abstractNum>
-  <w:abstractNum w:abstractNumId="9" w15:restartNumberingAfterBreak="0">
+  <w:abstractNum w:abstractNumId="10" w15:restartNumberingAfterBreak="0">
     <w:nsid w:val="2B367D84"/>
     <w:multiLevelType w:val="hybridMultilevel"/>
     <w:tmpl w:val="0478AF52"/>
@@ -25924,7 +26114,7 @@
       </w:rPr>
     </w:lvl>
   </w:abstractNum>
-  <w:abstractNum w:abstractNumId="10" w15:restartNumberingAfterBreak="0">
+  <w:abstractNum w:abstractNumId="11" w15:restartNumberingAfterBreak="0">
     <w:nsid w:val="2C0C14E6"/>
     <w:multiLevelType w:val="hybridMultilevel"/>
     <w:tmpl w:val="D5B05C1E"/>
@@ -26037,7 +26227,7 @@
       </w:rPr>
     </w:lvl>
   </w:abstractNum>
-  <w:abstractNum w:abstractNumId="11" w15:restartNumberingAfterBreak="0">
+  <w:abstractNum w:abstractNumId="12" w15:restartNumberingAfterBreak="0">
     <w:nsid w:val="32B33097"/>
     <w:multiLevelType w:val="hybridMultilevel"/>
     <w:tmpl w:val="78A6F1CC"/>
@@ -26150,7 +26340,7 @@
       </w:rPr>
     </w:lvl>
   </w:abstractNum>
-  <w:abstractNum w:abstractNumId="12" w15:restartNumberingAfterBreak="0">
+  <w:abstractNum w:abstractNumId="13" w15:restartNumberingAfterBreak="0">
     <w:nsid w:val="39326076"/>
     <w:multiLevelType w:val="hybridMultilevel"/>
     <w:tmpl w:val="BB624A68"/>
@@ -26263,7 +26453,7 @@
       </w:rPr>
     </w:lvl>
   </w:abstractNum>
-  <w:abstractNum w:abstractNumId="13" w15:restartNumberingAfterBreak="0">
+  <w:abstractNum w:abstractNumId="14" w15:restartNumberingAfterBreak="0">
     <w:nsid w:val="4A7B266E"/>
     <w:multiLevelType w:val="hybridMultilevel"/>
     <w:tmpl w:val="160E7AF8"/>
@@ -26376,7 +26566,7 @@
       </w:rPr>
     </w:lvl>
   </w:abstractNum>
-  <w:abstractNum w:abstractNumId="14" w15:restartNumberingAfterBreak="0">
+  <w:abstractNum w:abstractNumId="15" w15:restartNumberingAfterBreak="0">
     <w:nsid w:val="4BB05988"/>
     <w:multiLevelType w:val="hybridMultilevel"/>
     <w:tmpl w:val="A3B6288E"/>
@@ -26489,7 +26679,7 @@
       </w:rPr>
     </w:lvl>
   </w:abstractNum>
-  <w:abstractNum w:abstractNumId="15" w15:restartNumberingAfterBreak="0">
+  <w:abstractNum w:abstractNumId="16" w15:restartNumberingAfterBreak="0">
     <w:nsid w:val="4C3318A9"/>
     <w:multiLevelType w:val="hybridMultilevel"/>
     <w:tmpl w:val="9EF6E32A"/>
@@ -26602,7 +26792,7 @@
       </w:rPr>
     </w:lvl>
   </w:abstractNum>
-  <w:abstractNum w:abstractNumId="16" w15:restartNumberingAfterBreak="0">
+  <w:abstractNum w:abstractNumId="17" w15:restartNumberingAfterBreak="0">
     <w:nsid w:val="4FB103E1"/>
     <w:multiLevelType w:val="hybridMultilevel"/>
     <w:tmpl w:val="FE662BEA"/>
@@ -26715,7 +26905,7 @@
       </w:rPr>
     </w:lvl>
   </w:abstractNum>
-  <w:abstractNum w:abstractNumId="17" w15:restartNumberingAfterBreak="0">
+  <w:abstractNum w:abstractNumId="18" w15:restartNumberingAfterBreak="0">
     <w:nsid w:val="534F359F"/>
     <w:multiLevelType w:val="hybridMultilevel"/>
     <w:tmpl w:val="AFB07440"/>
@@ -26828,7 +27018,7 @@
       </w:rPr>
     </w:lvl>
   </w:abstractNum>
-  <w:abstractNum w:abstractNumId="18" w15:restartNumberingAfterBreak="0">
+  <w:abstractNum w:abstractNumId="19" w15:restartNumberingAfterBreak="0">
     <w:nsid w:val="53871D1A"/>
     <w:multiLevelType w:val="hybridMultilevel"/>
     <w:tmpl w:val="43800F4C"/>
@@ -26941,7 +27131,7 @@
       </w:rPr>
     </w:lvl>
   </w:abstractNum>
-  <w:abstractNum w:abstractNumId="19" w15:restartNumberingAfterBreak="0">
+  <w:abstractNum w:abstractNumId="20" w15:restartNumberingAfterBreak="0">
     <w:nsid w:val="538C6E92"/>
     <w:multiLevelType w:val="hybridMultilevel"/>
     <w:tmpl w:val="3A764ADA"/>
@@ -27054,7 +27244,7 @@
       </w:rPr>
     </w:lvl>
   </w:abstractNum>
-  <w:abstractNum w:abstractNumId="20" w15:restartNumberingAfterBreak="0">
+  <w:abstractNum w:abstractNumId="21" w15:restartNumberingAfterBreak="0">
     <w:nsid w:val="5427178A"/>
     <w:multiLevelType w:val="hybridMultilevel"/>
     <w:tmpl w:val="7A78D81E"/>
@@ -27167,7 +27357,7 @@
       </w:rPr>
     </w:lvl>
   </w:abstractNum>
-  <w:abstractNum w:abstractNumId="21" w15:restartNumberingAfterBreak="0">
+  <w:abstractNum w:abstractNumId="22" w15:restartNumberingAfterBreak="0">
     <w:nsid w:val="54C555CB"/>
     <w:multiLevelType w:val="hybridMultilevel"/>
     <w:tmpl w:val="31584E9A"/>
@@ -27280,7 +27470,7 @@
       </w:rPr>
     </w:lvl>
   </w:abstractNum>
-  <w:abstractNum w:abstractNumId="22" w15:restartNumberingAfterBreak="0">
+  <w:abstractNum w:abstractNumId="23" w15:restartNumberingAfterBreak="0">
     <w:nsid w:val="5B6A48D2"/>
     <w:multiLevelType w:val="hybridMultilevel"/>
     <w:tmpl w:val="CB841540"/>
@@ -27393,7 +27583,7 @@
       </w:rPr>
     </w:lvl>
   </w:abstractNum>
-  <w:abstractNum w:abstractNumId="23" w15:restartNumberingAfterBreak="0">
+  <w:abstractNum w:abstractNumId="24" w15:restartNumberingAfterBreak="0">
     <w:nsid w:val="5D794550"/>
     <w:multiLevelType w:val="hybridMultilevel"/>
     <w:tmpl w:val="C45478BE"/>
@@ -27506,7 +27696,7 @@
       </w:rPr>
     </w:lvl>
   </w:abstractNum>
-  <w:abstractNum w:abstractNumId="24" w15:restartNumberingAfterBreak="0">
+  <w:abstractNum w:abstractNumId="25" w15:restartNumberingAfterBreak="0">
     <w:nsid w:val="62274668"/>
     <w:multiLevelType w:val="hybridMultilevel"/>
     <w:tmpl w:val="8CF6631E"/>
@@ -27619,7 +27809,7 @@
       </w:rPr>
     </w:lvl>
   </w:abstractNum>
-  <w:abstractNum w:abstractNumId="25" w15:restartNumberingAfterBreak="0">
+  <w:abstractNum w:abstractNumId="26" w15:restartNumberingAfterBreak="0">
     <w:nsid w:val="62372870"/>
     <w:multiLevelType w:val="hybridMultilevel"/>
     <w:tmpl w:val="2C82F530"/>
@@ -27732,7 +27922,7 @@
       </w:rPr>
     </w:lvl>
   </w:abstractNum>
-  <w:abstractNum w:abstractNumId="26" w15:restartNumberingAfterBreak="0">
+  <w:abstractNum w:abstractNumId="27" w15:restartNumberingAfterBreak="0">
     <w:nsid w:val="673E79F7"/>
     <w:multiLevelType w:val="hybridMultilevel"/>
     <w:tmpl w:val="A69AED16"/>
@@ -27845,7 +28035,7 @@
       </w:rPr>
     </w:lvl>
   </w:abstractNum>
-  <w:abstractNum w:abstractNumId="27" w15:restartNumberingAfterBreak="0">
+  <w:abstractNum w:abstractNumId="28" w15:restartNumberingAfterBreak="0">
     <w:nsid w:val="678C247B"/>
     <w:multiLevelType w:val="hybridMultilevel"/>
     <w:tmpl w:val="7FDCBD42"/>
@@ -27958,7 +28148,7 @@
       </w:rPr>
     </w:lvl>
   </w:abstractNum>
-  <w:abstractNum w:abstractNumId="28" w15:restartNumberingAfterBreak="0">
+  <w:abstractNum w:abstractNumId="29" w15:restartNumberingAfterBreak="0">
     <w:nsid w:val="6891501E"/>
     <w:multiLevelType w:val="hybridMultilevel"/>
     <w:tmpl w:val="A5F4FEE2"/>
@@ -28071,7 +28261,7 @@
       </w:rPr>
     </w:lvl>
   </w:abstractNum>
-  <w:abstractNum w:abstractNumId="29" w15:restartNumberingAfterBreak="0">
+  <w:abstractNum w:abstractNumId="30" w15:restartNumberingAfterBreak="0">
     <w:nsid w:val="6954181D"/>
     <w:multiLevelType w:val="hybridMultilevel"/>
     <w:tmpl w:val="A6466B8C"/>
@@ -28184,7 +28374,7 @@
       </w:rPr>
     </w:lvl>
   </w:abstractNum>
-  <w:abstractNum w:abstractNumId="30" w15:restartNumberingAfterBreak="0">
+  <w:abstractNum w:abstractNumId="31" w15:restartNumberingAfterBreak="0">
     <w:nsid w:val="6AC43E10"/>
     <w:multiLevelType w:val="hybridMultilevel"/>
     <w:tmpl w:val="4118A492"/>
@@ -28297,7 +28487,7 @@
       </w:rPr>
     </w:lvl>
   </w:abstractNum>
-  <w:abstractNum w:abstractNumId="31" w15:restartNumberingAfterBreak="0">
+  <w:abstractNum w:abstractNumId="32" w15:restartNumberingAfterBreak="0">
     <w:nsid w:val="6B834B12"/>
     <w:multiLevelType w:val="hybridMultilevel"/>
     <w:tmpl w:val="8C564E20"/>
@@ -28410,7 +28600,7 @@
       </w:rPr>
     </w:lvl>
   </w:abstractNum>
-  <w:abstractNum w:abstractNumId="32" w15:restartNumberingAfterBreak="0">
+  <w:abstractNum w:abstractNumId="33" w15:restartNumberingAfterBreak="0">
     <w:nsid w:val="6EA745DD"/>
     <w:multiLevelType w:val="hybridMultilevel"/>
     <w:tmpl w:val="0846AB3A"/>
@@ -28523,7 +28713,7 @@
       </w:rPr>
     </w:lvl>
   </w:abstractNum>
-  <w:abstractNum w:abstractNumId="33" w15:restartNumberingAfterBreak="0">
+  <w:abstractNum w:abstractNumId="34" w15:restartNumberingAfterBreak="0">
     <w:nsid w:val="70955D70"/>
     <w:multiLevelType w:val="hybridMultilevel"/>
     <w:tmpl w:val="BF40895C"/>
@@ -28636,7 +28826,7 @@
       </w:rPr>
     </w:lvl>
   </w:abstractNum>
-  <w:abstractNum w:abstractNumId="34" w15:restartNumberingAfterBreak="0">
+  <w:abstractNum w:abstractNumId="35" w15:restartNumberingAfterBreak="0">
     <w:nsid w:val="75871A26"/>
     <w:multiLevelType w:val="hybridMultilevel"/>
     <w:tmpl w:val="C340201C"/>
@@ -28749,7 +28939,7 @@
       </w:rPr>
     </w:lvl>
   </w:abstractNum>
-  <w:abstractNum w:abstractNumId="35" w15:restartNumberingAfterBreak="0">
+  <w:abstractNum w:abstractNumId="36" w15:restartNumberingAfterBreak="0">
     <w:nsid w:val="79643B6A"/>
     <w:multiLevelType w:val="hybridMultilevel"/>
     <w:tmpl w:val="2A16171A"/>
@@ -28862,7 +29052,7 @@
       </w:rPr>
     </w:lvl>
   </w:abstractNum>
-  <w:abstractNum w:abstractNumId="36" w15:restartNumberingAfterBreak="0">
+  <w:abstractNum w:abstractNumId="37" w15:restartNumberingAfterBreak="0">
     <w:nsid w:val="7996333D"/>
     <w:multiLevelType w:val="hybridMultilevel"/>
     <w:tmpl w:val="CD664FE8"/>
@@ -28976,115 +29166,118 @@
     </w:lvl>
   </w:abstractNum>
   <w:num w:numId="1">
+    <w:abstractNumId w:val="36"/>
+  </w:num>
+  <w:num w:numId="2">
+    <w:abstractNumId w:val="26"/>
+  </w:num>
+  <w:num w:numId="3">
+    <w:abstractNumId w:val="37"/>
+  </w:num>
+  <w:num w:numId="4">
+    <w:abstractNumId w:val="1"/>
+  </w:num>
+  <w:num w:numId="5">
+    <w:abstractNumId w:val="18"/>
+  </w:num>
+  <w:num w:numId="6">
+    <w:abstractNumId w:val="16"/>
+  </w:num>
+  <w:num w:numId="7">
+    <w:abstractNumId w:val="6"/>
+  </w:num>
+  <w:num w:numId="8">
+    <w:abstractNumId w:val="5"/>
+  </w:num>
+  <w:num w:numId="9">
+    <w:abstractNumId w:val="19"/>
+  </w:num>
+  <w:num w:numId="10">
+    <w:abstractNumId w:val="21"/>
+  </w:num>
+  <w:num w:numId="11">
+    <w:abstractNumId w:val="29"/>
+  </w:num>
+  <w:num w:numId="12">
+    <w:abstractNumId w:val="12"/>
+  </w:num>
+  <w:num w:numId="13">
+    <w:abstractNumId w:val="31"/>
+  </w:num>
+  <w:num w:numId="14">
+    <w:abstractNumId w:val="14"/>
+  </w:num>
+  <w:num w:numId="15">
+    <w:abstractNumId w:val="3"/>
+  </w:num>
+  <w:num w:numId="16">
+    <w:abstractNumId w:val="20"/>
+  </w:num>
+  <w:num w:numId="17">
+    <w:abstractNumId w:val="11"/>
+  </w:num>
+  <w:num w:numId="18">
+    <w:abstractNumId w:val="25"/>
+  </w:num>
+  <w:num w:numId="19">
+    <w:abstractNumId w:val="28"/>
+  </w:num>
+  <w:num w:numId="20">
+    <w:abstractNumId w:val="2"/>
+  </w:num>
+  <w:num w:numId="21">
+    <w:abstractNumId w:val="24"/>
+  </w:num>
+  <w:num w:numId="22">
+    <w:abstractNumId w:val="10"/>
+  </w:num>
+  <w:num w:numId="23">
+    <w:abstractNumId w:val="22"/>
+  </w:num>
+  <w:num w:numId="24">
+    <w:abstractNumId w:val="34"/>
+  </w:num>
+  <w:num w:numId="25">
+    <w:abstractNumId w:val="9"/>
+  </w:num>
+  <w:num w:numId="26">
+    <w:abstractNumId w:val="4"/>
+  </w:num>
+  <w:num w:numId="27">
+    <w:abstractNumId w:val="33"/>
+  </w:num>
+  <w:num w:numId="28">
+    <w:abstractNumId w:val="23"/>
+  </w:num>
+  <w:num w:numId="29">
+    <w:abstractNumId w:val="7"/>
+  </w:num>
+  <w:num w:numId="30">
     <w:abstractNumId w:val="35"/>
   </w:num>
-  <w:num w:numId="2">
-    <w:abstractNumId w:val="25"/>
+  <w:num w:numId="31">
+    <w:abstractNumId w:val="32"/>
   </w:num>
-  <w:num w:numId="3">
-    <w:abstractNumId w:val="36"/>
-  </w:num>
-  <w:num w:numId="4">
-    <w:abstractNumId w:val="0"/>
-  </w:num>
-  <w:num w:numId="5">
+  <w:num w:numId="32">
     <w:abstractNumId w:val="17"/>
   </w:num>
-  <w:num w:numId="6">
+  <w:num w:numId="33">
+    <w:abstractNumId w:val="30"/>
+  </w:num>
+  <w:num w:numId="34">
     <w:abstractNumId w:val="15"/>
   </w:num>
-  <w:num w:numId="7">
-    <w:abstractNumId w:val="5"/>
-  </w:num>
-  <w:num w:numId="8">
-    <w:abstractNumId w:val="4"/>
-  </w:num>
-  <w:num w:numId="9">
-    <w:abstractNumId w:val="18"/>
-  </w:num>
-  <w:num w:numId="10">
-    <w:abstractNumId w:val="20"/>
-  </w:num>
-  <w:num w:numId="11">
-    <w:abstractNumId w:val="28"/>
-  </w:num>
-  <w:num w:numId="12">
-    <w:abstractNumId w:val="11"/>
-  </w:num>
-  <w:num w:numId="13">
-    <w:abstractNumId w:val="30"/>
-  </w:num>
-  <w:num w:numId="14">
+  <w:num w:numId="35">
     <w:abstractNumId w:val="13"/>
   </w:num>
-  <w:num w:numId="15">
-    <w:abstractNumId w:val="2"/>
-  </w:num>
-  <w:num w:numId="16">
-    <w:abstractNumId w:val="19"/>
-  </w:num>
-  <w:num w:numId="17">
-    <w:abstractNumId w:val="10"/>
-  </w:num>
-  <w:num w:numId="18">
-    <w:abstractNumId w:val="24"/>
-  </w:num>
-  <w:num w:numId="19">
+  <w:num w:numId="36">
     <w:abstractNumId w:val="27"/>
   </w:num>
-  <w:num w:numId="20">
-    <w:abstractNumId w:val="1"/>
-  </w:num>
-  <w:num w:numId="21">
-    <w:abstractNumId w:val="23"/>
-  </w:num>
-  <w:num w:numId="22">
-    <w:abstractNumId w:val="9"/>
-  </w:num>
-  <w:num w:numId="23">
-    <w:abstractNumId w:val="21"/>
-  </w:num>
-  <w:num w:numId="24">
-    <w:abstractNumId w:val="33"/>
-  </w:num>
-  <w:num w:numId="25">
+  <w:num w:numId="37">
     <w:abstractNumId w:val="8"/>
   </w:num>
-  <w:num w:numId="26">
-    <w:abstractNumId w:val="3"/>
-  </w:num>
-  <w:num w:numId="27">
-    <w:abstractNumId w:val="32"/>
-  </w:num>
-  <w:num w:numId="28">
-    <w:abstractNumId w:val="22"/>
-  </w:num>
-  <w:num w:numId="29">
-    <w:abstractNumId w:val="6"/>
-  </w:num>
-  <w:num w:numId="30">
-    <w:abstractNumId w:val="34"/>
-  </w:num>
-  <w:num w:numId="31">
-    <w:abstractNumId w:val="31"/>
-  </w:num>
-  <w:num w:numId="32">
-    <w:abstractNumId w:val="16"/>
-  </w:num>
-  <w:num w:numId="33">
-    <w:abstractNumId w:val="29"/>
-  </w:num>
-  <w:num w:numId="34">
-    <w:abstractNumId w:val="14"/>
-  </w:num>
-  <w:num w:numId="35">
-    <w:abstractNumId w:val="12"/>
-  </w:num>
-  <w:num w:numId="36">
-    <w:abstractNumId w:val="26"/>
-  </w:num>
-  <w:num w:numId="37">
-    <w:abstractNumId w:val="7"/>
+  <w:num w:numId="38">
+    <w:abstractNumId w:val="0"/>
   </w:num>
 </w:numbering>
 </file>

</xml_diff>

<commit_message>
minor documentation for 5.0.0pre2
</commit_message>
<xml_diff>
--- a/Reference/CommonCore Documentation.docx
+++ b/Reference/CommonCore Documentation.docx
@@ -1,6 +1,6 @@
 
 <file path=word/document.xml><?xml version="1.0" encoding="utf-8"?>
-<w:document xmlns:wpc="http://schemas.microsoft.com/office/word/2010/wordprocessingCanvas" xmlns:cx="http://schemas.microsoft.com/office/drawing/2014/chartex" xmlns:cx1="http://schemas.microsoft.com/office/drawing/2015/9/8/chartex" xmlns:cx2="http://schemas.microsoft.com/office/drawing/2015/10/21/chartex" xmlns:cx3="http://schemas.microsoft.com/office/drawing/2016/5/9/chartex" xmlns:cx4="http://schemas.microsoft.com/office/drawing/2016/5/10/chartex" xmlns:cx5="http://schemas.microsoft.com/office/drawing/2016/5/11/chartex" xmlns:cx6="http://schemas.microsoft.com/office/drawing/2016/5/12/chartex" xmlns:cx7="http://schemas.microsoft.com/office/drawing/2016/5/13/chartex" xmlns:cx8="http://schemas.microsoft.com/office/drawing/2016/5/14/chartex" xmlns:mc="http://schemas.openxmlformats.org/markup-compatibility/2006" xmlns:aink="http://schemas.microsoft.com/office/drawing/2016/ink" xmlns:am3d="http://schemas.microsoft.com/office/drawing/2017/model3d" xmlns:o="urn:schemas-microsoft-com:office:office" xmlns:oel="http://schemas.microsoft.com/office/2019/extlst" xmlns:r="http://schemas.openxmlformats.org/officeDocument/2006/relationships" xmlns:m="http://schemas.openxmlformats.org/officeDocument/2006/math" xmlns:v="urn:schemas-microsoft-com:vml" xmlns:wp14="http://schemas.microsoft.com/office/word/2010/wordprocessingDrawing" xmlns:wp="http://schemas.openxmlformats.org/drawingml/2006/wordprocessingDrawing" xmlns:w10="urn:schemas-microsoft-com:office:word" xmlns:w="http://schemas.openxmlformats.org/wordprocessingml/2006/main" xmlns:w14="http://schemas.microsoft.com/office/word/2010/wordml" xmlns:w15="http://schemas.microsoft.com/office/word/2012/wordml" xmlns:w16cex="http://schemas.microsoft.com/office/word/2018/wordml/cex" xmlns:w16cid="http://schemas.microsoft.com/office/word/2016/wordml/cid" xmlns:w16="http://schemas.microsoft.com/office/word/2018/wordml" xmlns:w16du="http://schemas.microsoft.com/office/word/2023/wordml/word16du" xmlns:w16sdtdh="http://schemas.microsoft.com/office/word/2020/wordml/sdtdatahash" xmlns:w16se="http://schemas.microsoft.com/office/word/2015/wordml/symex" xmlns:wpg="http://schemas.microsoft.com/office/word/2010/wordprocessingGroup" xmlns:wpi="http://schemas.microsoft.com/office/word/2010/wordprocessingInk" xmlns:wne="http://schemas.microsoft.com/office/word/2006/wordml" xmlns:wps="http://schemas.microsoft.com/office/word/2010/wordprocessingShape" mc:Ignorable="w14 w15 w16se w16cid w16 w16cex w16sdtdh wp14">
+<w:document xmlns:wpc="http://schemas.microsoft.com/office/word/2010/wordprocessingCanvas" xmlns:cx="http://schemas.microsoft.com/office/drawing/2014/chartex" xmlns:cx1="http://schemas.microsoft.com/office/drawing/2015/9/8/chartex" xmlns:cx2="http://schemas.microsoft.com/office/drawing/2015/10/21/chartex" xmlns:cx3="http://schemas.microsoft.com/office/drawing/2016/5/9/chartex" xmlns:cx4="http://schemas.microsoft.com/office/drawing/2016/5/10/chartex" xmlns:cx5="http://schemas.microsoft.com/office/drawing/2016/5/11/chartex" xmlns:cx6="http://schemas.microsoft.com/office/drawing/2016/5/12/chartex" xmlns:cx7="http://schemas.microsoft.com/office/drawing/2016/5/13/chartex" xmlns:cx8="http://schemas.microsoft.com/office/drawing/2016/5/14/chartex" xmlns:mc="http://schemas.openxmlformats.org/markup-compatibility/2006" xmlns:aink="http://schemas.microsoft.com/office/drawing/2016/ink" xmlns:am3d="http://schemas.microsoft.com/office/drawing/2017/model3d" xmlns:o="urn:schemas-microsoft-com:office:office" xmlns:oel="http://schemas.microsoft.com/office/2019/extlst" xmlns:r="http://schemas.openxmlformats.org/officeDocument/2006/relationships" xmlns:m="http://schemas.openxmlformats.org/officeDocument/2006/math" xmlns:v="urn:schemas-microsoft-com:vml" xmlns:wp14="http://schemas.microsoft.com/office/word/2010/wordprocessingDrawing" xmlns:wp="http://schemas.openxmlformats.org/drawingml/2006/wordprocessingDrawing" xmlns:w10="urn:schemas-microsoft-com:office:word" xmlns:w="http://schemas.openxmlformats.org/wordprocessingml/2006/main" xmlns:w14="http://schemas.microsoft.com/office/word/2010/wordml" xmlns:w15="http://schemas.microsoft.com/office/word/2012/wordml" xmlns:w16cex="http://schemas.microsoft.com/office/word/2018/wordml/cex" xmlns:w16cid="http://schemas.microsoft.com/office/word/2016/wordml/cid" xmlns:w16="http://schemas.microsoft.com/office/word/2018/wordml" xmlns:w16sdtdh="http://schemas.microsoft.com/office/word/2020/wordml/sdtdatahash" xmlns:w16se="http://schemas.microsoft.com/office/word/2015/wordml/symex" xmlns:wpg="http://schemas.microsoft.com/office/word/2010/wordprocessingGroup" xmlns:wpi="http://schemas.microsoft.com/office/word/2010/wordprocessingInk" xmlns:wne="http://schemas.microsoft.com/office/word/2006/wordml" xmlns:wps="http://schemas.microsoft.com/office/word/2010/wordprocessingShape" mc:Ignorable="w14 w15 w16se w16cid w16 w16cex w16sdtdh wp14">
   <w:body>
     <w:p>
       <w:r>
@@ -86,7 +86,7 @@
         <w:rPr>
           <w:noProof/>
         </w:rPr>
-        <w:t>2023-05-21</w:t>
+        <w:t>2023-08-12</w:t>
       </w:r>
       <w:r>
         <w:fldChar w:fldCharType="end"/>
@@ -1065,21 +1065,7 @@
                 <w:rStyle w:val="Hyperlink"/>
                 <w:noProof/>
               </w:rPr>
-              <w:t>Modules and</w:t>
-            </w:r>
-            <w:r>
-              <w:rPr>
-                <w:rStyle w:val="Hyperlink"/>
-                <w:noProof/>
-              </w:rPr>
-              <w:t xml:space="preserve"> </w:t>
-            </w:r>
-            <w:r>
-              <w:rPr>
-                <w:rStyle w:val="Hyperlink"/>
-                <w:noProof/>
-              </w:rPr>
-              <w:t>Assemblies</w:t>
+              <w:t>Modules and Assemblies</w:t>
             </w:r>
             <w:r>
               <w:rPr>
@@ -7659,14 +7645,7 @@
                 <w:rStyle w:val="Hyperlink"/>
                 <w:noProof/>
               </w:rPr>
-              <w:t>Miscellane</w:t>
-            </w:r>
-            <w:r>
-              <w:rPr>
-                <w:rStyle w:val="Hyperlink"/>
-                <w:noProof/>
-              </w:rPr>
-              <w:t>a</w:t>
+              <w:t>Miscellanea</w:t>
             </w:r>
             <w:r>
               <w:rPr>
@@ -10296,6 +10275,57 @@
       </w:r>
       <w:r>
         <w:t>IL2CPP and WebGL fixes, PxEnum improvements, minor fixes and convenience improvements</w:t>
+      </w:r>
+    </w:p>
+    <w:p>
+      <w:pPr>
+        <w:pStyle w:val="ListParagraph"/>
+        <w:numPr>
+          <w:ilvl w:val="0"/>
+          <w:numId w:val="47"/>
+        </w:numPr>
+      </w:pPr>
+      <w:r>
+        <w:t>5.0.0 Preview 2</w:t>
+      </w:r>
+    </w:p>
+    <w:p>
+      <w:pPr>
+        <w:pStyle w:val="ListParagraph"/>
+        <w:numPr>
+          <w:ilvl w:val="1"/>
+          <w:numId w:val="47"/>
+        </w:numPr>
+      </w:pPr>
+      <w:r>
+        <w:t xml:space="preserve">Prewarm bullets, audio channel setting fix, new init screen, </w:t>
+      </w:r>
+      <w:r>
+        <w:t>migrations can signal changes, scene override/redirect, minor fixes, cleanup, convenience features</w:t>
+      </w:r>
+    </w:p>
+    <w:p>
+      <w:pPr>
+        <w:rPr>
+          <w:b/>
+          <w:bCs/>
+        </w:rPr>
+      </w:pPr>
+      <w:r>
+        <w:rPr>
+          <w:b/>
+          <w:bCs/>
+        </w:rPr>
+        <w:t xml:space="preserve">6.x </w:t>
+      </w:r>
+      <w:r>
+        <w:rPr>
+          <w:b/>
+          <w:bCs/>
+          <w:i/>
+          <w:iCs/>
+        </w:rPr>
+        <w:t>Firene</w:t>
       </w:r>
     </w:p>
     <w:p/>
@@ -30054,7 +30084,7 @@
 </file>
 
 <file path=word/numbering.xml><?xml version="1.0" encoding="utf-8"?>
-<w:numbering xmlns:wpc="http://schemas.microsoft.com/office/word/2010/wordprocessingCanvas" xmlns:cx="http://schemas.microsoft.com/office/drawing/2014/chartex" xmlns:cx1="http://schemas.microsoft.com/office/drawing/2015/9/8/chartex" xmlns:cx2="http://schemas.microsoft.com/office/drawing/2015/10/21/chartex" xmlns:cx3="http://schemas.microsoft.com/office/drawing/2016/5/9/chartex" xmlns:cx4="http://schemas.microsoft.com/office/drawing/2016/5/10/chartex" xmlns:cx5="http://schemas.microsoft.com/office/drawing/2016/5/11/chartex" xmlns:cx6="http://schemas.microsoft.com/office/drawing/2016/5/12/chartex" xmlns:cx7="http://schemas.microsoft.com/office/drawing/2016/5/13/chartex" xmlns:cx8="http://schemas.microsoft.com/office/drawing/2016/5/14/chartex" xmlns:mc="http://schemas.openxmlformats.org/markup-compatibility/2006" xmlns:aink="http://schemas.microsoft.com/office/drawing/2016/ink" xmlns:am3d="http://schemas.microsoft.com/office/drawing/2017/model3d" xmlns:o="urn:schemas-microsoft-com:office:office" xmlns:oel="http://schemas.microsoft.com/office/2019/extlst" xmlns:r="http://schemas.openxmlformats.org/officeDocument/2006/relationships" xmlns:m="http://schemas.openxmlformats.org/officeDocument/2006/math" xmlns:v="urn:schemas-microsoft-com:vml" xmlns:wp14="http://schemas.microsoft.com/office/word/2010/wordprocessingDrawing" xmlns:wp="http://schemas.openxmlformats.org/drawingml/2006/wordprocessingDrawing" xmlns:w10="urn:schemas-microsoft-com:office:word" xmlns:w="http://schemas.openxmlformats.org/wordprocessingml/2006/main" xmlns:w14="http://schemas.microsoft.com/office/word/2010/wordml" xmlns:w15="http://schemas.microsoft.com/office/word/2012/wordml" xmlns:w16cex="http://schemas.microsoft.com/office/word/2018/wordml/cex" xmlns:w16cid="http://schemas.microsoft.com/office/word/2016/wordml/cid" xmlns:w16="http://schemas.microsoft.com/office/word/2018/wordml" xmlns:w16du="http://schemas.microsoft.com/office/word/2023/wordml/word16du" xmlns:w16sdtdh="http://schemas.microsoft.com/office/word/2020/wordml/sdtdatahash" xmlns:w16se="http://schemas.microsoft.com/office/word/2015/wordml/symex" xmlns:wpg="http://schemas.microsoft.com/office/word/2010/wordprocessingGroup" xmlns:wpi="http://schemas.microsoft.com/office/word/2010/wordprocessingInk" xmlns:wne="http://schemas.microsoft.com/office/word/2006/wordml" xmlns:wps="http://schemas.microsoft.com/office/word/2010/wordprocessingShape" mc:Ignorable="w14 w15 w16se w16cid w16 w16cex w16sdtdh wp14">
+<w:numbering xmlns:wpc="http://schemas.microsoft.com/office/word/2010/wordprocessingCanvas" xmlns:cx="http://schemas.microsoft.com/office/drawing/2014/chartex" xmlns:cx1="http://schemas.microsoft.com/office/drawing/2015/9/8/chartex" xmlns:cx2="http://schemas.microsoft.com/office/drawing/2015/10/21/chartex" xmlns:cx3="http://schemas.microsoft.com/office/drawing/2016/5/9/chartex" xmlns:cx4="http://schemas.microsoft.com/office/drawing/2016/5/10/chartex" xmlns:cx5="http://schemas.microsoft.com/office/drawing/2016/5/11/chartex" xmlns:cx6="http://schemas.microsoft.com/office/drawing/2016/5/12/chartex" xmlns:cx7="http://schemas.microsoft.com/office/drawing/2016/5/13/chartex" xmlns:cx8="http://schemas.microsoft.com/office/drawing/2016/5/14/chartex" xmlns:mc="http://schemas.openxmlformats.org/markup-compatibility/2006" xmlns:aink="http://schemas.microsoft.com/office/drawing/2016/ink" xmlns:am3d="http://schemas.microsoft.com/office/drawing/2017/model3d" xmlns:o="urn:schemas-microsoft-com:office:office" xmlns:oel="http://schemas.microsoft.com/office/2019/extlst" xmlns:r="http://schemas.openxmlformats.org/officeDocument/2006/relationships" xmlns:m="http://schemas.openxmlformats.org/officeDocument/2006/math" xmlns:v="urn:schemas-microsoft-com:vml" xmlns:wp14="http://schemas.microsoft.com/office/word/2010/wordprocessingDrawing" xmlns:wp="http://schemas.openxmlformats.org/drawingml/2006/wordprocessingDrawing" xmlns:w10="urn:schemas-microsoft-com:office:word" xmlns:w="http://schemas.openxmlformats.org/wordprocessingml/2006/main" xmlns:w14="http://schemas.microsoft.com/office/word/2010/wordml" xmlns:w15="http://schemas.microsoft.com/office/word/2012/wordml" xmlns:w16cex="http://schemas.microsoft.com/office/word/2018/wordml/cex" xmlns:w16cid="http://schemas.microsoft.com/office/word/2016/wordml/cid" xmlns:w16="http://schemas.microsoft.com/office/word/2018/wordml" xmlns:w16sdtdh="http://schemas.microsoft.com/office/word/2020/wordml/sdtdatahash" xmlns:w16se="http://schemas.microsoft.com/office/word/2015/wordml/symex" xmlns:wpg="http://schemas.microsoft.com/office/word/2010/wordprocessingGroup" xmlns:wpi="http://schemas.microsoft.com/office/word/2010/wordprocessingInk" xmlns:wne="http://schemas.microsoft.com/office/word/2006/wordml" xmlns:wps="http://schemas.microsoft.com/office/word/2010/wordprocessingShape" mc:Ignorable="w14 w15 w16se w16cid w16 w16cex w16sdtdh wp14">
   <w:abstractNum w:abstractNumId="0" w15:restartNumberingAfterBreak="0">
     <w:nsid w:val="076E3A36"/>
     <w:multiLevelType w:val="hybridMultilevel"/>

</xml_diff>

<commit_message>
prepare for R6.1 release
</commit_message>
<xml_diff>
--- a/Reference/CommonCore Documentation.docx
+++ b/Reference/CommonCore Documentation.docx
@@ -1,6 +1,6 @@
 
 <file path=word/document.xml><?xml version="1.0" encoding="utf-8"?>
-<w:document xmlns:wpc="http://schemas.microsoft.com/office/word/2010/wordprocessingCanvas" xmlns:cx="http://schemas.microsoft.com/office/drawing/2014/chartex" xmlns:cx1="http://schemas.microsoft.com/office/drawing/2015/9/8/chartex" xmlns:cx2="http://schemas.microsoft.com/office/drawing/2015/10/21/chartex" xmlns:cx3="http://schemas.microsoft.com/office/drawing/2016/5/9/chartex" xmlns:cx4="http://schemas.microsoft.com/office/drawing/2016/5/10/chartex" xmlns:cx5="http://schemas.microsoft.com/office/drawing/2016/5/11/chartex" xmlns:cx6="http://schemas.microsoft.com/office/drawing/2016/5/12/chartex" xmlns:cx7="http://schemas.microsoft.com/office/drawing/2016/5/13/chartex" xmlns:cx8="http://schemas.microsoft.com/office/drawing/2016/5/14/chartex" xmlns:mc="http://schemas.openxmlformats.org/markup-compatibility/2006" xmlns:aink="http://schemas.microsoft.com/office/drawing/2016/ink" xmlns:am3d="http://schemas.microsoft.com/office/drawing/2017/model3d" xmlns:o="urn:schemas-microsoft-com:office:office" xmlns:oel="http://schemas.microsoft.com/office/2019/extlst" xmlns:r="http://schemas.openxmlformats.org/officeDocument/2006/relationships" xmlns:m="http://schemas.openxmlformats.org/officeDocument/2006/math" xmlns:v="urn:schemas-microsoft-com:vml" xmlns:wp14="http://schemas.microsoft.com/office/word/2010/wordprocessingDrawing" xmlns:wp="http://schemas.openxmlformats.org/drawingml/2006/wordprocessingDrawing" xmlns:w10="urn:schemas-microsoft-com:office:word" xmlns:w="http://schemas.openxmlformats.org/wordprocessingml/2006/main" xmlns:w14="http://schemas.microsoft.com/office/word/2010/wordml" xmlns:w15="http://schemas.microsoft.com/office/word/2012/wordml" xmlns:w16cex="http://schemas.microsoft.com/office/word/2018/wordml/cex" xmlns:w16cid="http://schemas.microsoft.com/office/word/2016/wordml/cid" xmlns:w16="http://schemas.microsoft.com/office/word/2018/wordml" xmlns:w16sdtdh="http://schemas.microsoft.com/office/word/2020/wordml/sdtdatahash" xmlns:w16se="http://schemas.microsoft.com/office/word/2015/wordml/symex" xmlns:wpg="http://schemas.microsoft.com/office/word/2010/wordprocessingGroup" xmlns:wpi="http://schemas.microsoft.com/office/word/2010/wordprocessingInk" xmlns:wne="http://schemas.microsoft.com/office/word/2006/wordml" xmlns:wps="http://schemas.microsoft.com/office/word/2010/wordprocessingShape" mc:Ignorable="w14 w15 w16se w16cid w16 w16cex w16sdtdh wp14">
+<w:document xmlns:wpc="http://schemas.microsoft.com/office/word/2010/wordprocessingCanvas" xmlns:cx="http://schemas.microsoft.com/office/drawing/2014/chartex" xmlns:cx1="http://schemas.microsoft.com/office/drawing/2015/9/8/chartex" xmlns:cx2="http://schemas.microsoft.com/office/drawing/2015/10/21/chartex" xmlns:cx3="http://schemas.microsoft.com/office/drawing/2016/5/9/chartex" xmlns:cx4="http://schemas.microsoft.com/office/drawing/2016/5/10/chartex" xmlns:cx5="http://schemas.microsoft.com/office/drawing/2016/5/11/chartex" xmlns:cx6="http://schemas.microsoft.com/office/drawing/2016/5/12/chartex" xmlns:cx7="http://schemas.microsoft.com/office/drawing/2016/5/13/chartex" xmlns:cx8="http://schemas.microsoft.com/office/drawing/2016/5/14/chartex" xmlns:mc="http://schemas.openxmlformats.org/markup-compatibility/2006" xmlns:aink="http://schemas.microsoft.com/office/drawing/2016/ink" xmlns:am3d="http://schemas.microsoft.com/office/drawing/2017/model3d" xmlns:o="urn:schemas-microsoft-com:office:office" xmlns:oel="http://schemas.microsoft.com/office/2019/extlst" xmlns:r="http://schemas.openxmlformats.org/officeDocument/2006/relationships" xmlns:m="http://schemas.openxmlformats.org/officeDocument/2006/math" xmlns:v="urn:schemas-microsoft-com:vml" xmlns:wp14="http://schemas.microsoft.com/office/word/2010/wordprocessingDrawing" xmlns:wp="http://schemas.openxmlformats.org/drawingml/2006/wordprocessingDrawing" xmlns:w10="urn:schemas-microsoft-com:office:word" xmlns:w="http://schemas.openxmlformats.org/wordprocessingml/2006/main" xmlns:w14="http://schemas.microsoft.com/office/word/2010/wordml" xmlns:w15="http://schemas.microsoft.com/office/word/2012/wordml" xmlns:w16cex="http://schemas.microsoft.com/office/word/2018/wordml/cex" xmlns:w16cid="http://schemas.microsoft.com/office/word/2016/wordml/cid" xmlns:w16="http://schemas.microsoft.com/office/word/2018/wordml" xmlns:w16du="http://schemas.microsoft.com/office/word/2023/wordml/word16du" xmlns:w16sdtdh="http://schemas.microsoft.com/office/word/2020/wordml/sdtdatahash" xmlns:w16se="http://schemas.microsoft.com/office/word/2015/wordml/symex" xmlns:wpg="http://schemas.microsoft.com/office/word/2010/wordprocessingGroup" xmlns:wpi="http://schemas.microsoft.com/office/word/2010/wordprocessingInk" xmlns:wne="http://schemas.microsoft.com/office/word/2006/wordml" xmlns:wps="http://schemas.microsoft.com/office/word/2010/wordprocessingShape" mc:Ignorable="w14 w15 w16se w16cid w16 w16cex w16sdtdh w16du wp14">
   <w:body>
     <w:p>
       <w:r>
@@ -86,7 +86,7 @@
         <w:rPr>
           <w:noProof/>
         </w:rPr>
-        <w:t>2023-08-28</w:t>
+        <w:t>2024-07-05</w:t>
       </w:r>
       <w:r>
         <w:fldChar w:fldCharType="end"/>
@@ -11759,7 +11759,63 @@
         <w:t>Firene</w:t>
       </w:r>
     </w:p>
-    <w:p/>
+    <w:p>
+      <w:pPr>
+        <w:pStyle w:val="ListParagraph"/>
+        <w:numPr>
+          <w:ilvl w:val="0"/>
+          <w:numId w:val="57"/>
+        </w:numPr>
+      </w:pPr>
+      <w:r>
+        <w:t>R6.0</w:t>
+      </w:r>
+    </w:p>
+    <w:p>
+      <w:pPr>
+        <w:pStyle w:val="ListParagraph"/>
+        <w:numPr>
+          <w:ilvl w:val="1"/>
+          <w:numId w:val="57"/>
+        </w:numPr>
+      </w:pPr>
+      <w:r>
+        <w:t xml:space="preserve">VNX included, reworked difficulty system, </w:t>
+      </w:r>
+      <w:r>
+        <w:t>custom main menus,</w:t>
+      </w:r>
+      <w:r>
+        <w:t xml:space="preserve"> WebGL improvements,</w:t>
+      </w:r>
+      <w:r>
+        <w:t xml:space="preserve"> minor fixes, cleanup, convenience features</w:t>
+      </w:r>
+    </w:p>
+    <w:p>
+      <w:pPr>
+        <w:pStyle w:val="ListParagraph"/>
+        <w:numPr>
+          <w:ilvl w:val="0"/>
+          <w:numId w:val="57"/>
+        </w:numPr>
+      </w:pPr>
+      <w:r>
+        <w:t>R6.1</w:t>
+      </w:r>
+    </w:p>
+    <w:p>
+      <w:pPr>
+        <w:pStyle w:val="ListParagraph"/>
+        <w:numPr>
+          <w:ilvl w:val="1"/>
+          <w:numId w:val="57"/>
+        </w:numPr>
+      </w:pPr>
+      <w:r>
+        <w:t>Minor features and bugfixes</w:t>
+      </w:r>
+    </w:p>
     <w:p/>
     <w:p>
       <w:pPr>
@@ -27324,7 +27380,7 @@
           <w:noProof/>
         </w:rPr>
         <w:drawing>
-          <wp:inline distT="0" distB="0" distL="0" distR="0" wp14:anchorId="6ADB9BC8" wp14:editId="288698BD">
+          <wp:inline distT="0" distB="0" distL="0" distR="0" wp14:anchorId="6ADB9BC8" wp14:editId="66A4ACF2">
             <wp:extent cx="2918244" cy="438150"/>
             <wp:effectExtent l="0" t="0" r="0" b="0"/>
             <wp:docPr id="6" name="Picture 6"/>
@@ -33521,7 +33577,22 @@
         <w:t>Upgrade Unity to the correct version for the target framework version.</w:t>
       </w:r>
       <w:r>
-        <w:t xml:space="preserve"> For 4.0.0 this is 2020.3.40f1.</w:t>
+        <w:t xml:space="preserve"> For </w:t>
+      </w:r>
+      <w:r>
+        <w:t>5</w:t>
+      </w:r>
+      <w:r>
+        <w:t>.0.0 this is 202</w:t>
+      </w:r>
+      <w:r>
+        <w:t>1</w:t>
+      </w:r>
+      <w:r>
+        <w:t>.3.</w:t>
+      </w:r>
+      <w:r>
+        <w:t xml:space="preserve"> If prompted to auto-upgrade APIs, decline.</w:t>
       </w:r>
     </w:p>
     <w:p>
@@ -33920,82 +33991,150 @@
         <w:t xml:space="preserve"> for save and config files, if necessary.</w:t>
       </w:r>
     </w:p>
-    <w:p/>
-    <w:p>
-      <w:pPr>
+    <w:p>
+      <w:pPr>
+        <w:pStyle w:val="ListParagraph"/>
+        <w:numPr>
+          <w:ilvl w:val="0"/>
+          <w:numId w:val="42"/>
+        </w:numPr>
+      </w:pPr>
+      <w:r>
         <w:rPr>
           <w:b/>
           <w:bCs/>
         </w:rPr>
-      </w:pPr>
-      <w:r>
+        <w:t>Update documentation folder</w:t>
+      </w:r>
+      <w:r>
+        <w:t>. Unless you’re adding your own stuff to this folder, you can probably just delete and replace it.</w:t>
+      </w:r>
+    </w:p>
+    <w:p/>
+    <w:p>
+      <w:pPr>
         <w:rPr>
           <w:b/>
           <w:bCs/>
         </w:rPr>
-        <w:t>3.x to 4.0</w:t>
-      </w:r>
-    </w:p>
-    <w:p>
-      <w:r>
-        <w:t xml:space="preserve">Major breaking changes I noticed were RPG type changes from enum to int for collections (especially player equipped) and the addition of the extra argument to </w:t>
-      </w:r>
-      <w:r>
-        <w:t>ScreenFader methods</w:t>
-      </w:r>
-      <w:r>
-        <w:t>. Also need to bring in new default_items files for inventory items to work.</w:t>
-      </w:r>
-      <w:r>
-        <w:t xml:space="preserve"> EditorConditionals were also broken, with values ending up swizzled/shifted up by one (probably because Unknown was added). And RpgChangeWeapon message became </w:t>
-      </w:r>
-      <w:r>
-        <w:t>RpgEquipmentChanged</w:t>
-      </w:r>
-      <w:r>
-        <w:t>.</w:t>
-      </w:r>
-      <w:r>
-        <w:t xml:space="preserve"> If you used s</w:t>
-      </w:r>
-      <w:r>
-        <w:t>tock RPG types</w:t>
-      </w:r>
-      <w:r>
-        <w:t xml:space="preserve"> (skills, damage types etc)</w:t>
-      </w:r>
-      <w:r>
-        <w:t xml:space="preserve"> that were standard before, you’ll need to bring in </w:t>
-      </w:r>
-      <w:r>
-        <w:t>CaliforniumRpgTypes</w:t>
-      </w:r>
-      <w:r>
-        <w:t xml:space="preserve"> from the misc repository, and if you were relying on the old RpgValues, </w:t>
-      </w:r>
-      <w:r>
-        <w:t>CaliforniumRpgDefaultValues</w:t>
-      </w:r>
-      <w:r>
-        <w:t xml:space="preserve"> as well.</w:t>
-      </w:r>
-    </w:p>
-    <w:p>
-      <w:pPr>
+      </w:pPr>
+      <w:r>
         <w:rPr>
           <w:b/>
           <w:bCs/>
         </w:rPr>
-      </w:pPr>
-      <w:r>
+        <w:t>3.x to 4.0</w:t>
+      </w:r>
+    </w:p>
+    <w:p>
+      <w:r>
+        <w:t xml:space="preserve">Major breaking changes I noticed were RPG type changes from enum to int for collections (especially player equipped) and the addition of the extra argument to </w:t>
+      </w:r>
+      <w:r>
+        <w:t>ScreenFader methods</w:t>
+      </w:r>
+      <w:r>
+        <w:t>. Also need to bring in new default_items files for inventory items to work.</w:t>
+      </w:r>
+      <w:r>
+        <w:t xml:space="preserve"> EditorConditionals were also broken, with values ending up swizzled/shifted up by one (probably because Unknown was added). And RpgChangeWeapon message became </w:t>
+      </w:r>
+      <w:r>
+        <w:t>RpgEquipmentChanged</w:t>
+      </w:r>
+      <w:r>
+        <w:t>.</w:t>
+      </w:r>
+      <w:r>
+        <w:t xml:space="preserve"> If you used s</w:t>
+      </w:r>
+      <w:r>
+        <w:t>tock RPG types</w:t>
+      </w:r>
+      <w:r>
+        <w:t xml:space="preserve"> (skills, damage types etc)</w:t>
+      </w:r>
+      <w:r>
+        <w:t xml:space="preserve"> that were standard before, you’ll need to bring in </w:t>
+      </w:r>
+      <w:r>
+        <w:t>CaliforniumRpgTypes</w:t>
+      </w:r>
+      <w:r>
+        <w:t xml:space="preserve"> from the misc repository, and if you were relying on the old RpgValues, </w:t>
+      </w:r>
+      <w:r>
+        <w:t>CaliforniumRpgDefaultValues</w:t>
+      </w:r>
+      <w:r>
+        <w:t xml:space="preserve"> as well.</w:t>
+      </w:r>
+    </w:p>
+    <w:p>
+      <w:pPr>
         <w:rPr>
           <w:b/>
           <w:bCs/>
         </w:rPr>
+      </w:pPr>
+      <w:r>
+        <w:rPr>
+          <w:b/>
+          <w:bCs/>
+        </w:rPr>
         <w:t>4.x to 5.0</w:t>
       </w:r>
     </w:p>
-    <w:p/>
+    <w:p>
+      <w:r>
+        <w:t>Provided you are using pseudo-extension of RPG enums as recommended, it is no longer necessary to keep/merge RpgMiscTypes.</w:t>
+      </w:r>
+    </w:p>
+    <w:p>
+      <w:pPr>
+        <w:rPr>
+          <w:b/>
+          <w:bCs/>
+        </w:rPr>
+      </w:pPr>
+      <w:r>
+        <w:rPr>
+          <w:b/>
+          <w:bCs/>
+        </w:rPr>
+        <w:t>5.x to 6.0</w:t>
+      </w:r>
+    </w:p>
+    <w:p>
+      <w:r>
+        <w:t xml:space="preserve">It is recommended that you </w:t>
+      </w:r>
+      <w:r>
+        <w:t xml:space="preserve">upgrade from legacy navmesh to the new system if you </w:t>
+      </w:r>
+      <w:r>
+        <w:t xml:space="preserve">are using the navmesh system. You can find Unity’s documentation on </w:t>
+      </w:r>
+      <w:r>
+        <w:t xml:space="preserve">this process </w:t>
+      </w:r>
+      <w:hyperlink r:id="rId62" w:history="1">
+        <w:r>
+          <w:rPr>
+            <w:rStyle w:val="Hyperlink"/>
+          </w:rPr>
+          <w:t>here</w:t>
+        </w:r>
+      </w:hyperlink>
+      <w:r>
+        <w:t>.</w:t>
+      </w:r>
+    </w:p>
+    <w:p>
+      <w:r>
+        <w:t>Visual Novel Extensions (VNX) has been mainlined into RPGGame. Make sure to delete the Vnx folder from Scripts if you have it included.</w:t>
+      </w:r>
+    </w:p>
     <w:p/>
     <w:p/>
     <w:p/>
@@ -35505,7 +35644,7 @@
       <w:r>
         <w:t xml:space="preserve">See this </w:t>
       </w:r>
-      <w:hyperlink r:id="rId62" w:history="1">
+      <w:hyperlink r:id="rId63" w:history="1">
         <w:r>
           <w:rPr>
             <w:rStyle w:val="Hyperlink"/>
@@ -35531,7 +35670,7 @@
 </file>
 
 <file path=word/numbering.xml><?xml version="1.0" encoding="utf-8"?>
-<w:numbering xmlns:wpc="http://schemas.microsoft.com/office/word/2010/wordprocessingCanvas" xmlns:cx="http://schemas.microsoft.com/office/drawing/2014/chartex" xmlns:cx1="http://schemas.microsoft.com/office/drawing/2015/9/8/chartex" xmlns:cx2="http://schemas.microsoft.com/office/drawing/2015/10/21/chartex" xmlns:cx3="http://schemas.microsoft.com/office/drawing/2016/5/9/chartex" xmlns:cx4="http://schemas.microsoft.com/office/drawing/2016/5/10/chartex" xmlns:cx5="http://schemas.microsoft.com/office/drawing/2016/5/11/chartex" xmlns:cx6="http://schemas.microsoft.com/office/drawing/2016/5/12/chartex" xmlns:cx7="http://schemas.microsoft.com/office/drawing/2016/5/13/chartex" xmlns:cx8="http://schemas.microsoft.com/office/drawing/2016/5/14/chartex" xmlns:mc="http://schemas.openxmlformats.org/markup-compatibility/2006" xmlns:aink="http://schemas.microsoft.com/office/drawing/2016/ink" xmlns:am3d="http://schemas.microsoft.com/office/drawing/2017/model3d" xmlns:o="urn:schemas-microsoft-com:office:office" xmlns:oel="http://schemas.microsoft.com/office/2019/extlst" xmlns:r="http://schemas.openxmlformats.org/officeDocument/2006/relationships" xmlns:m="http://schemas.openxmlformats.org/officeDocument/2006/math" xmlns:v="urn:schemas-microsoft-com:vml" xmlns:wp14="http://schemas.microsoft.com/office/word/2010/wordprocessingDrawing" xmlns:wp="http://schemas.openxmlformats.org/drawingml/2006/wordprocessingDrawing" xmlns:w10="urn:schemas-microsoft-com:office:word" xmlns:w="http://schemas.openxmlformats.org/wordprocessingml/2006/main" xmlns:w14="http://schemas.microsoft.com/office/word/2010/wordml" xmlns:w15="http://schemas.microsoft.com/office/word/2012/wordml" xmlns:w16cex="http://schemas.microsoft.com/office/word/2018/wordml/cex" xmlns:w16cid="http://schemas.microsoft.com/office/word/2016/wordml/cid" xmlns:w16="http://schemas.microsoft.com/office/word/2018/wordml" xmlns:w16sdtdh="http://schemas.microsoft.com/office/word/2020/wordml/sdtdatahash" xmlns:w16se="http://schemas.microsoft.com/office/word/2015/wordml/symex" xmlns:wpg="http://schemas.microsoft.com/office/word/2010/wordprocessingGroup" xmlns:wpi="http://schemas.microsoft.com/office/word/2010/wordprocessingInk" xmlns:wne="http://schemas.microsoft.com/office/word/2006/wordml" xmlns:wps="http://schemas.microsoft.com/office/word/2010/wordprocessingShape" mc:Ignorable="w14 w15 w16se w16cid w16 w16cex w16sdtdh wp14">
+<w:numbering xmlns:wpc="http://schemas.microsoft.com/office/word/2010/wordprocessingCanvas" xmlns:cx="http://schemas.microsoft.com/office/drawing/2014/chartex" xmlns:cx1="http://schemas.microsoft.com/office/drawing/2015/9/8/chartex" xmlns:cx2="http://schemas.microsoft.com/office/drawing/2015/10/21/chartex" xmlns:cx3="http://schemas.microsoft.com/office/drawing/2016/5/9/chartex" xmlns:cx4="http://schemas.microsoft.com/office/drawing/2016/5/10/chartex" xmlns:cx5="http://schemas.microsoft.com/office/drawing/2016/5/11/chartex" xmlns:cx6="http://schemas.microsoft.com/office/drawing/2016/5/12/chartex" xmlns:cx7="http://schemas.microsoft.com/office/drawing/2016/5/13/chartex" xmlns:cx8="http://schemas.microsoft.com/office/drawing/2016/5/14/chartex" xmlns:mc="http://schemas.openxmlformats.org/markup-compatibility/2006" xmlns:aink="http://schemas.microsoft.com/office/drawing/2016/ink" xmlns:am3d="http://schemas.microsoft.com/office/drawing/2017/model3d" xmlns:o="urn:schemas-microsoft-com:office:office" xmlns:oel="http://schemas.microsoft.com/office/2019/extlst" xmlns:r="http://schemas.openxmlformats.org/officeDocument/2006/relationships" xmlns:m="http://schemas.openxmlformats.org/officeDocument/2006/math" xmlns:v="urn:schemas-microsoft-com:vml" xmlns:wp14="http://schemas.microsoft.com/office/word/2010/wordprocessingDrawing" xmlns:wp="http://schemas.openxmlformats.org/drawingml/2006/wordprocessingDrawing" xmlns:w10="urn:schemas-microsoft-com:office:word" xmlns:w="http://schemas.openxmlformats.org/wordprocessingml/2006/main" xmlns:w14="http://schemas.microsoft.com/office/word/2010/wordml" xmlns:w15="http://schemas.microsoft.com/office/word/2012/wordml" xmlns:w16cex="http://schemas.microsoft.com/office/word/2018/wordml/cex" xmlns:w16cid="http://schemas.microsoft.com/office/word/2016/wordml/cid" xmlns:w16="http://schemas.microsoft.com/office/word/2018/wordml" xmlns:w16du="http://schemas.microsoft.com/office/word/2023/wordml/word16du" xmlns:w16sdtdh="http://schemas.microsoft.com/office/word/2020/wordml/sdtdatahash" xmlns:w16se="http://schemas.microsoft.com/office/word/2015/wordml/symex" xmlns:wpg="http://schemas.microsoft.com/office/word/2010/wordprocessingGroup" xmlns:wpi="http://schemas.microsoft.com/office/word/2010/wordprocessingInk" xmlns:wne="http://schemas.microsoft.com/office/word/2006/wordml" xmlns:wps="http://schemas.microsoft.com/office/word/2010/wordprocessingShape" mc:Ignorable="w14 w15 w16se w16cid w16 w16cex w16sdtdh w16du wp14">
   <w:abstractNum w:abstractNumId="0" w15:restartNumberingAfterBreak="0">
     <w:nsid w:val="003D64AF"/>
     <w:multiLevelType w:val="hybridMultilevel"/>
@@ -40026,6 +40165,119 @@
     </w:lvl>
   </w:abstractNum>
   <w:abstractNum w:abstractNumId="40" w15:restartNumberingAfterBreak="0">
+    <w:nsid w:val="60D819FF"/>
+    <w:multiLevelType w:val="hybridMultilevel"/>
+    <w:tmpl w:val="24FC2986"/>
+    <w:lvl w:ilvl="0" w:tplc="10090001">
+      <w:start w:val="1"/>
+      <w:numFmt w:val="bullet"/>
+      <w:lvlText w:val=""/>
+      <w:lvlJc w:val="left"/>
+      <w:pPr>
+        <w:ind w:left="720" w:hanging="360"/>
+      </w:pPr>
+      <w:rPr>
+        <w:rFonts w:ascii="Symbol" w:hAnsi="Symbol" w:hint="default"/>
+      </w:rPr>
+    </w:lvl>
+    <w:lvl w:ilvl="1" w:tplc="10090003">
+      <w:start w:val="1"/>
+      <w:numFmt w:val="bullet"/>
+      <w:lvlText w:val="o"/>
+      <w:lvlJc w:val="left"/>
+      <w:pPr>
+        <w:ind w:left="1440" w:hanging="360"/>
+      </w:pPr>
+      <w:rPr>
+        <w:rFonts w:ascii="Courier New" w:hAnsi="Courier New" w:cs="Courier New" w:hint="default"/>
+      </w:rPr>
+    </w:lvl>
+    <w:lvl w:ilvl="2" w:tplc="10090005" w:tentative="1">
+      <w:start w:val="1"/>
+      <w:numFmt w:val="bullet"/>
+      <w:lvlText w:val=""/>
+      <w:lvlJc w:val="left"/>
+      <w:pPr>
+        <w:ind w:left="2160" w:hanging="360"/>
+      </w:pPr>
+      <w:rPr>
+        <w:rFonts w:ascii="Wingdings" w:hAnsi="Wingdings" w:hint="default"/>
+      </w:rPr>
+    </w:lvl>
+    <w:lvl w:ilvl="3" w:tplc="10090001" w:tentative="1">
+      <w:start w:val="1"/>
+      <w:numFmt w:val="bullet"/>
+      <w:lvlText w:val=""/>
+      <w:lvlJc w:val="left"/>
+      <w:pPr>
+        <w:ind w:left="2880" w:hanging="360"/>
+      </w:pPr>
+      <w:rPr>
+        <w:rFonts w:ascii="Symbol" w:hAnsi="Symbol" w:hint="default"/>
+      </w:rPr>
+    </w:lvl>
+    <w:lvl w:ilvl="4" w:tplc="10090003" w:tentative="1">
+      <w:start w:val="1"/>
+      <w:numFmt w:val="bullet"/>
+      <w:lvlText w:val="o"/>
+      <w:lvlJc w:val="left"/>
+      <w:pPr>
+        <w:ind w:left="3600" w:hanging="360"/>
+      </w:pPr>
+      <w:rPr>
+        <w:rFonts w:ascii="Courier New" w:hAnsi="Courier New" w:cs="Courier New" w:hint="default"/>
+      </w:rPr>
+    </w:lvl>
+    <w:lvl w:ilvl="5" w:tplc="10090005" w:tentative="1">
+      <w:start w:val="1"/>
+      <w:numFmt w:val="bullet"/>
+      <w:lvlText w:val=""/>
+      <w:lvlJc w:val="left"/>
+      <w:pPr>
+        <w:ind w:left="4320" w:hanging="360"/>
+      </w:pPr>
+      <w:rPr>
+        <w:rFonts w:ascii="Wingdings" w:hAnsi="Wingdings" w:hint="default"/>
+      </w:rPr>
+    </w:lvl>
+    <w:lvl w:ilvl="6" w:tplc="10090001" w:tentative="1">
+      <w:start w:val="1"/>
+      <w:numFmt w:val="bullet"/>
+      <w:lvlText w:val=""/>
+      <w:lvlJc w:val="left"/>
+      <w:pPr>
+        <w:ind w:left="5040" w:hanging="360"/>
+      </w:pPr>
+      <w:rPr>
+        <w:rFonts w:ascii="Symbol" w:hAnsi="Symbol" w:hint="default"/>
+      </w:rPr>
+    </w:lvl>
+    <w:lvl w:ilvl="7" w:tplc="10090003" w:tentative="1">
+      <w:start w:val="1"/>
+      <w:numFmt w:val="bullet"/>
+      <w:lvlText w:val="o"/>
+      <w:lvlJc w:val="left"/>
+      <w:pPr>
+        <w:ind w:left="5760" w:hanging="360"/>
+      </w:pPr>
+      <w:rPr>
+        <w:rFonts w:ascii="Courier New" w:hAnsi="Courier New" w:cs="Courier New" w:hint="default"/>
+      </w:rPr>
+    </w:lvl>
+    <w:lvl w:ilvl="8" w:tplc="10090005" w:tentative="1">
+      <w:start w:val="1"/>
+      <w:numFmt w:val="bullet"/>
+      <w:lvlText w:val=""/>
+      <w:lvlJc w:val="left"/>
+      <w:pPr>
+        <w:ind w:left="6480" w:hanging="360"/>
+      </w:pPr>
+      <w:rPr>
+        <w:rFonts w:ascii="Wingdings" w:hAnsi="Wingdings" w:hint="default"/>
+      </w:rPr>
+    </w:lvl>
+  </w:abstractNum>
+  <w:abstractNum w:abstractNumId="41" w15:restartNumberingAfterBreak="0">
     <w:nsid w:val="62274668"/>
     <w:multiLevelType w:val="hybridMultilevel"/>
     <w:tmpl w:val="8CF6631E"/>
@@ -40138,7 +40390,7 @@
       </w:rPr>
     </w:lvl>
   </w:abstractNum>
-  <w:abstractNum w:abstractNumId="41" w15:restartNumberingAfterBreak="0">
+  <w:abstractNum w:abstractNumId="42" w15:restartNumberingAfterBreak="0">
     <w:nsid w:val="62372870"/>
     <w:multiLevelType w:val="hybridMultilevel"/>
     <w:tmpl w:val="2C82F530"/>
@@ -40251,7 +40503,7 @@
       </w:rPr>
     </w:lvl>
   </w:abstractNum>
-  <w:abstractNum w:abstractNumId="42" w15:restartNumberingAfterBreak="0">
+  <w:abstractNum w:abstractNumId="43" w15:restartNumberingAfterBreak="0">
     <w:nsid w:val="673E79F7"/>
     <w:multiLevelType w:val="hybridMultilevel"/>
     <w:tmpl w:val="A69AED16"/>
@@ -40364,7 +40616,7 @@
       </w:rPr>
     </w:lvl>
   </w:abstractNum>
-  <w:abstractNum w:abstractNumId="43" w15:restartNumberingAfterBreak="0">
+  <w:abstractNum w:abstractNumId="44" w15:restartNumberingAfterBreak="0">
     <w:nsid w:val="678C247B"/>
     <w:multiLevelType w:val="hybridMultilevel"/>
     <w:tmpl w:val="7FDCBD42"/>
@@ -40477,7 +40729,7 @@
       </w:rPr>
     </w:lvl>
   </w:abstractNum>
-  <w:abstractNum w:abstractNumId="44" w15:restartNumberingAfterBreak="0">
+  <w:abstractNum w:abstractNumId="45" w15:restartNumberingAfterBreak="0">
     <w:nsid w:val="6891501E"/>
     <w:multiLevelType w:val="hybridMultilevel"/>
     <w:tmpl w:val="A5F4FEE2"/>
@@ -40590,7 +40842,7 @@
       </w:rPr>
     </w:lvl>
   </w:abstractNum>
-  <w:abstractNum w:abstractNumId="45" w15:restartNumberingAfterBreak="0">
+  <w:abstractNum w:abstractNumId="46" w15:restartNumberingAfterBreak="0">
     <w:nsid w:val="6954181D"/>
     <w:multiLevelType w:val="hybridMultilevel"/>
     <w:tmpl w:val="A6466B8C"/>
@@ -40703,7 +40955,7 @@
       </w:rPr>
     </w:lvl>
   </w:abstractNum>
-  <w:abstractNum w:abstractNumId="46" w15:restartNumberingAfterBreak="0">
+  <w:abstractNum w:abstractNumId="47" w15:restartNumberingAfterBreak="0">
     <w:nsid w:val="69B335A5"/>
     <w:multiLevelType w:val="hybridMultilevel"/>
     <w:tmpl w:val="59F44B64"/>
@@ -40816,7 +41068,7 @@
       </w:rPr>
     </w:lvl>
   </w:abstractNum>
-  <w:abstractNum w:abstractNumId="47" w15:restartNumberingAfterBreak="0">
+  <w:abstractNum w:abstractNumId="48" w15:restartNumberingAfterBreak="0">
     <w:nsid w:val="6AC43E10"/>
     <w:multiLevelType w:val="hybridMultilevel"/>
     <w:tmpl w:val="4118A492"/>
@@ -40929,7 +41181,7 @@
       </w:rPr>
     </w:lvl>
   </w:abstractNum>
-  <w:abstractNum w:abstractNumId="48" w15:restartNumberingAfterBreak="0">
+  <w:abstractNum w:abstractNumId="49" w15:restartNumberingAfterBreak="0">
     <w:nsid w:val="6B834B12"/>
     <w:multiLevelType w:val="hybridMultilevel"/>
     <w:tmpl w:val="8C564E20"/>
@@ -41042,7 +41294,7 @@
       </w:rPr>
     </w:lvl>
   </w:abstractNum>
-  <w:abstractNum w:abstractNumId="49" w15:restartNumberingAfterBreak="0">
+  <w:abstractNum w:abstractNumId="50" w15:restartNumberingAfterBreak="0">
     <w:nsid w:val="6E94789D"/>
     <w:multiLevelType w:val="hybridMultilevel"/>
     <w:tmpl w:val="EE3C2014"/>
@@ -41155,7 +41407,7 @@
       </w:rPr>
     </w:lvl>
   </w:abstractNum>
-  <w:abstractNum w:abstractNumId="50" w15:restartNumberingAfterBreak="0">
+  <w:abstractNum w:abstractNumId="51" w15:restartNumberingAfterBreak="0">
     <w:nsid w:val="6EA745DD"/>
     <w:multiLevelType w:val="hybridMultilevel"/>
     <w:tmpl w:val="0846AB3A"/>
@@ -41268,7 +41520,7 @@
       </w:rPr>
     </w:lvl>
   </w:abstractNum>
-  <w:abstractNum w:abstractNumId="51" w15:restartNumberingAfterBreak="0">
+  <w:abstractNum w:abstractNumId="52" w15:restartNumberingAfterBreak="0">
     <w:nsid w:val="70955D70"/>
     <w:multiLevelType w:val="hybridMultilevel"/>
     <w:tmpl w:val="BF40895C"/>
@@ -41381,7 +41633,7 @@
       </w:rPr>
     </w:lvl>
   </w:abstractNum>
-  <w:abstractNum w:abstractNumId="52" w15:restartNumberingAfterBreak="0">
+  <w:abstractNum w:abstractNumId="53" w15:restartNumberingAfterBreak="0">
     <w:nsid w:val="75871A26"/>
     <w:multiLevelType w:val="hybridMultilevel"/>
     <w:tmpl w:val="C340201C"/>
@@ -41494,7 +41746,7 @@
       </w:rPr>
     </w:lvl>
   </w:abstractNum>
-  <w:abstractNum w:abstractNumId="53" w15:restartNumberingAfterBreak="0">
+  <w:abstractNum w:abstractNumId="54" w15:restartNumberingAfterBreak="0">
     <w:nsid w:val="765268BD"/>
     <w:multiLevelType w:val="hybridMultilevel"/>
     <w:tmpl w:val="B888D114"/>
@@ -41607,7 +41859,7 @@
       </w:rPr>
     </w:lvl>
   </w:abstractNum>
-  <w:abstractNum w:abstractNumId="54" w15:restartNumberingAfterBreak="0">
+  <w:abstractNum w:abstractNumId="55" w15:restartNumberingAfterBreak="0">
     <w:nsid w:val="79643B6A"/>
     <w:multiLevelType w:val="hybridMultilevel"/>
     <w:tmpl w:val="2A16171A"/>
@@ -41720,7 +41972,7 @@
       </w:rPr>
     </w:lvl>
   </w:abstractNum>
-  <w:abstractNum w:abstractNumId="55" w15:restartNumberingAfterBreak="0">
+  <w:abstractNum w:abstractNumId="56" w15:restartNumberingAfterBreak="0">
     <w:nsid w:val="7996333D"/>
     <w:multiLevelType w:val="hybridMultilevel"/>
     <w:tmpl w:val="CD664FE8"/>
@@ -41834,13 +42086,13 @@
     </w:lvl>
   </w:abstractNum>
   <w:num w:numId="1" w16cid:durableId="1175921358">
-    <w:abstractNumId w:val="54"/>
+    <w:abstractNumId w:val="55"/>
   </w:num>
   <w:num w:numId="2" w16cid:durableId="574782132">
-    <w:abstractNumId w:val="41"/>
+    <w:abstractNumId w:val="42"/>
   </w:num>
   <w:num w:numId="3" w16cid:durableId="81688699">
-    <w:abstractNumId w:val="55"/>
+    <w:abstractNumId w:val="56"/>
   </w:num>
   <w:num w:numId="4" w16cid:durableId="301035401">
     <w:abstractNumId w:val="5"/>
@@ -41858,13 +42110,13 @@
     <w:abstractNumId w:val="35"/>
   </w:num>
   <w:num w:numId="9" w16cid:durableId="1395590474">
-    <w:abstractNumId w:val="44"/>
+    <w:abstractNumId w:val="45"/>
   </w:num>
   <w:num w:numId="10" w16cid:durableId="1754080241">
     <w:abstractNumId w:val="21"/>
   </w:num>
   <w:num w:numId="11" w16cid:durableId="9454418">
-    <w:abstractNumId w:val="47"/>
+    <w:abstractNumId w:val="48"/>
   </w:num>
   <w:num w:numId="12" w16cid:durableId="1880848614">
     <w:abstractNumId w:val="28"/>
@@ -41879,10 +42131,10 @@
     <w:abstractNumId w:val="20"/>
   </w:num>
   <w:num w:numId="16" w16cid:durableId="2052879937">
-    <w:abstractNumId w:val="40"/>
+    <w:abstractNumId w:val="41"/>
   </w:num>
   <w:num w:numId="17" w16cid:durableId="1326710838">
-    <w:abstractNumId w:val="43"/>
+    <w:abstractNumId w:val="44"/>
   </w:num>
   <w:num w:numId="18" w16cid:durableId="1998725615">
     <w:abstractNumId w:val="8"/>
@@ -41897,7 +42149,7 @@
     <w:abstractNumId w:val="36"/>
   </w:num>
   <w:num w:numId="22" w16cid:durableId="90708478">
-    <w:abstractNumId w:val="51"/>
+    <w:abstractNumId w:val="52"/>
   </w:num>
   <w:num w:numId="23" w16cid:durableId="813332451">
     <w:abstractNumId w:val="17"/>
@@ -41906,22 +42158,22 @@
     <w:abstractNumId w:val="11"/>
   </w:num>
   <w:num w:numId="25" w16cid:durableId="1840385569">
-    <w:abstractNumId w:val="50"/>
+    <w:abstractNumId w:val="51"/>
   </w:num>
   <w:num w:numId="26" w16cid:durableId="970091988">
     <w:abstractNumId w:val="37"/>
   </w:num>
   <w:num w:numId="27" w16cid:durableId="269237752">
-    <w:abstractNumId w:val="52"/>
+    <w:abstractNumId w:val="53"/>
   </w:num>
   <w:num w:numId="28" w16cid:durableId="901402924">
-    <w:abstractNumId w:val="48"/>
+    <w:abstractNumId w:val="49"/>
   </w:num>
   <w:num w:numId="29" w16cid:durableId="1100300254">
     <w:abstractNumId w:val="31"/>
   </w:num>
   <w:num w:numId="30" w16cid:durableId="1661739008">
-    <w:abstractNumId w:val="45"/>
+    <w:abstractNumId w:val="46"/>
   </w:num>
   <w:num w:numId="31" w16cid:durableId="2098600175">
     <w:abstractNumId w:val="29"/>
@@ -41930,7 +42182,7 @@
     <w:abstractNumId w:val="24"/>
   </w:num>
   <w:num w:numId="33" w16cid:durableId="646203987">
-    <w:abstractNumId w:val="42"/>
+    <w:abstractNumId w:val="43"/>
   </w:num>
   <w:num w:numId="34" w16cid:durableId="2083136611">
     <w:abstractNumId w:val="16"/>
@@ -41951,7 +42203,7 @@
     <w:abstractNumId w:val="25"/>
   </w:num>
   <w:num w:numId="40" w16cid:durableId="1375809805">
-    <w:abstractNumId w:val="49"/>
+    <w:abstractNumId w:val="50"/>
   </w:num>
   <w:num w:numId="41" w16cid:durableId="1259171966">
     <w:abstractNumId w:val="33"/>
@@ -41972,10 +42224,10 @@
     <w:abstractNumId w:val="26"/>
   </w:num>
   <w:num w:numId="47" w16cid:durableId="875850852">
-    <w:abstractNumId w:val="53"/>
+    <w:abstractNumId w:val="54"/>
   </w:num>
   <w:num w:numId="48" w16cid:durableId="1712067617">
-    <w:abstractNumId w:val="46"/>
+    <w:abstractNumId w:val="47"/>
   </w:num>
   <w:num w:numId="49" w16cid:durableId="653608824">
     <w:abstractNumId w:val="14"/>
@@ -42001,12 +42253,15 @@
   <w:num w:numId="56" w16cid:durableId="342785485">
     <w:abstractNumId w:val="0"/>
   </w:num>
+  <w:num w:numId="57" w16cid:durableId="1108045770">
+    <w:abstractNumId w:val="40"/>
+  </w:num>
   <w:numIdMacAtCleanup w:val="47"/>
 </w:numbering>
 </file>
 
 <file path=word/styles.xml><?xml version="1.0" encoding="utf-8"?>
-<w:styles xmlns:mc="http://schemas.openxmlformats.org/markup-compatibility/2006" xmlns:r="http://schemas.openxmlformats.org/officeDocument/2006/relationships" xmlns:w="http://schemas.openxmlformats.org/wordprocessingml/2006/main" xmlns:w14="http://schemas.microsoft.com/office/word/2010/wordml" xmlns:w15="http://schemas.microsoft.com/office/word/2012/wordml" xmlns:w16cex="http://schemas.microsoft.com/office/word/2018/wordml/cex" xmlns:w16cid="http://schemas.microsoft.com/office/word/2016/wordml/cid" xmlns:w16="http://schemas.microsoft.com/office/word/2018/wordml" xmlns:w16sdtdh="http://schemas.microsoft.com/office/word/2020/wordml/sdtdatahash" xmlns:w16se="http://schemas.microsoft.com/office/word/2015/wordml/symex" mc:Ignorable="w14 w15 w16se w16cid w16 w16cex w16sdtdh">
+<w:styles xmlns:mc="http://schemas.openxmlformats.org/markup-compatibility/2006" xmlns:r="http://schemas.openxmlformats.org/officeDocument/2006/relationships" xmlns:w="http://schemas.openxmlformats.org/wordprocessingml/2006/main" xmlns:w14="http://schemas.microsoft.com/office/word/2010/wordml" xmlns:w15="http://schemas.microsoft.com/office/word/2012/wordml" xmlns:w16cex="http://schemas.microsoft.com/office/word/2018/wordml/cex" xmlns:w16cid="http://schemas.microsoft.com/office/word/2016/wordml/cid" xmlns:w16="http://schemas.microsoft.com/office/word/2018/wordml" xmlns:w16du="http://schemas.microsoft.com/office/word/2023/wordml/word16du" xmlns:w16sdtdh="http://schemas.microsoft.com/office/word/2020/wordml/sdtdatahash" xmlns:w16se="http://schemas.microsoft.com/office/word/2015/wordml/symex" mc:Ignorable="w14 w15 w16se w16cid w16 w16cex w16sdtdh w16du">
   <w:docDefaults>
     <w:rPrDefault>
       <w:rPr>

</xml_diff>